<commit_message>
Actualización y revisión de formato
</commit_message>
<xml_diff>
--- a/Fase 2/Evidencias Proyecto/Evidencias de documentacion/Plan de Soporte.docx
+++ b/Fase 2/Evidencias Proyecto/Evidencias de documentacion/Plan de Soporte.docx
@@ -313,7 +313,13 @@
     <w:sdt>
       <w:sdtPr>
         <w:rPr>
-          <w:lang w:val="es-ES"/>
+          <w:rFonts w:asciiTheme="minorHAnsi" w:eastAsiaTheme="minorHAnsi" w:hAnsiTheme="minorHAnsi" w:cstheme="minorBidi"/>
+          <w:color w:val="auto"/>
+          <w:kern w:val="2"/>
+          <w:sz w:val="22"/>
+          <w:szCs w:val="22"/>
+          <w:lang w:val="es-ES" w:eastAsia="en-US"/>
+          <w14:ligatures w14:val="standardContextual"/>
         </w:rPr>
         <w:id w:val="1829711775"/>
         <w:docPartObj>
@@ -323,15 +329,8 @@
       </w:sdtPr>
       <w:sdtEndPr>
         <w:rPr>
-          <w:rFonts w:asciiTheme="minorHAnsi" w:eastAsiaTheme="minorHAnsi" w:hAnsiTheme="minorHAnsi" w:cstheme="minorBidi"/>
           <w:b/>
           <w:bCs/>
-          <w:color w:val="auto"/>
-          <w:kern w:val="2"/>
-          <w:sz w:val="22"/>
-          <w:szCs w:val="22"/>
-          <w:lang w:eastAsia="en-US"/>
-          <w14:ligatures w14:val="standardContextual"/>
         </w:rPr>
       </w:sdtEndPr>
       <w:sdtContent>
@@ -1800,19 +1799,7 @@
         <w:rPr>
           <w:rFonts w:ascii="Calibri" w:hAnsi="Calibri" w:cs="Calibri"/>
         </w:rPr>
-        <w:t>1</w:t>
-      </w:r>
-      <w:r>
-        <w:rPr>
-          <w:rFonts w:ascii="Calibri" w:hAnsi="Calibri" w:cs="Calibri"/>
-        </w:rPr>
-        <w:t>.</w:t>
-      </w:r>
-      <w:r>
-        <w:rPr>
-          <w:rFonts w:ascii="Calibri" w:hAnsi="Calibri" w:cs="Calibri"/>
-        </w:rPr>
-        <w:t>5</w:t>
+        <w:t>3.0</w:t>
       </w:r>
       <w:r>
         <w:rPr>
@@ -3819,6 +3806,7 @@
   <w:style w:type="character" w:default="1" w:styleId="Fuentedeprrafopredeter">
     <w:name w:val="Default Paragraph Font"/>
     <w:uiPriority w:val="1"/>
+    <w:semiHidden/>
     <w:unhideWhenUsed/>
   </w:style>
   <w:style w:type="table" w:default="1" w:styleId="Tablanormal">

</xml_diff>